<commit_message>
intro, bib et couv
</commit_message>
<xml_diff>
--- a/reports/2 - specification/figure/couv.docx
+++ b/reports/2 - specification/figure/couv.docx
@@ -74,7 +74,7 @@
           <w:lang w:eastAsia="fr-FR"/>
         </w:rPr>
         <w:pict>
-          <v:shape id="Text Box 1" o:spid="_x0000_s1027" type="#_x0000_t202" style="position:absolute;margin-left:286.3pt;margin-top:88.5pt;width:188.75pt;height:118.3pt;z-index:251615232;visibility:visible;mso-height-percent:200;mso-wrap-distance-top:3.6pt;mso-wrap-distance-bottom:3.6pt;mso-position-horizontal:right;mso-position-horizontal-relative:margin;mso-position-vertical-relative:page;mso-height-percent:200;mso-width-relative:margin;mso-height-relative:margin" o:gfxdata="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" filled="f" stroked="f">
+          <v:shape id="Text Box 1" o:spid="_x0000_s1027" type="#_x0000_t202" style="position:absolute;margin-left:435.05pt;margin-top:88.5pt;width:188.75pt;height:118.3pt;z-index:251615232;visibility:visible;mso-height-percent:200;mso-wrap-distance-top:3.6pt;mso-wrap-distance-bottom:3.6pt;mso-position-horizontal:right;mso-position-horizontal-relative:margin;mso-position-vertical-relative:page;mso-height-percent:200;mso-width-relative:margin;mso-height-relative:margin" o:gfxdata="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" filled="f" stroked="f">
             <v:textbox style="mso-fit-shape-to-text:t">
               <w:txbxContent>
                 <w:p>
@@ -675,7 +675,21 @@
                       <w:rFonts w:ascii="Century Gothic" w:hAnsi="Century Gothic"/>
                       <w:color w:val="000000" w:themeColor="text1"/>
                     </w:rPr>
-                    <w:t>. Nous aborderons ensuite de manière succincte notre organisation et la planification du projet.</w:t>
+                    <w:t xml:space="preserve">. Nous aborderons </w:t>
+                  </w:r>
+                  <w:r>
+                    <w:rPr>
+                      <w:rFonts w:ascii="Century Gothic" w:hAnsi="Century Gothic"/>
+                      <w:color w:val="000000" w:themeColor="text1"/>
+                    </w:rPr>
+                    <w:t>enfin</w:t>
+                  </w:r>
+                  <w:r>
+                    <w:rPr>
+                      <w:rFonts w:ascii="Century Gothic" w:hAnsi="Century Gothic"/>
+                      <w:color w:val="000000" w:themeColor="text1"/>
+                    </w:rPr>
+                    <w:t xml:space="preserve"> de manière succincte notre organisation et la planification du projet.</w:t>
                   </w:r>
                 </w:p>
                 <w:p>
@@ -890,7 +904,7 @@
                   <a:blip r:embed="rId1" cstate="print">
                     <a:extLst>
                       <a:ext uri="{28A0092B-C50C-407E-A947-70E740481C1C}">
-                        <a14:useLocalDpi xmlns:a14="http://schemas.microsoft.com/office/drawing/2010/main" xmlns:wps="http://schemas.microsoft.com/office/word/2010/wordprocessingShape" xmlns:wpi="http://schemas.microsoft.com/office/word/2010/wordprocessingInk" xmlns:wpg="http://schemas.microsoft.com/office/word/2010/wordprocessingGroup" xmlns:w15="http://schemas.microsoft.com/office/word/2012/wordml" xmlns:w14="http://schemas.microsoft.com/office/word/2010/wordml" xmlns:w="http://schemas.openxmlformats.org/wordprocessingml/2006/main" xmlns:w10="urn:schemas-microsoft-com:office:word" xmlns:wp14="http://schemas.microsoft.com/office/word/2010/wordprocessingDrawing" xmlns:v="urn:schemas-microsoft-com:vml" xmlns:o="urn:schemas-microsoft-com:office:office" xmlns:mc="http://schemas.openxmlformats.org/markup-compatibility/2006" xmlns:wpc="http://schemas.microsoft.com/office/word/2010/wordprocessingCanvas" xmlns="" val="0"/>
+                        <a14:useLocalDpi xmlns="" xmlns:wpc="http://schemas.microsoft.com/office/word/2010/wordprocessingCanvas" xmlns:mc="http://schemas.openxmlformats.org/markup-compatibility/2006" xmlns:o="urn:schemas-microsoft-com:office:office" xmlns:v="urn:schemas-microsoft-com:vml" xmlns:wp14="http://schemas.microsoft.com/office/word/2010/wordprocessingDrawing" xmlns:w10="urn:schemas-microsoft-com:office:word" xmlns:w="http://schemas.openxmlformats.org/wordprocessingml/2006/main" xmlns:w14="http://schemas.microsoft.com/office/word/2010/wordml" xmlns:w15="http://schemas.microsoft.com/office/word/2012/wordml" xmlns:wpg="http://schemas.microsoft.com/office/word/2010/wordprocessingGroup" xmlns:wpi="http://schemas.microsoft.com/office/word/2010/wordprocessingInk" xmlns:wps="http://schemas.microsoft.com/office/word/2010/wordprocessingShape" xmlns:a14="http://schemas.microsoft.com/office/drawing/2010/main" val="0"/>
                       </a:ext>
                     </a:extLst>
                   </a:blip>
@@ -956,7 +970,7 @@
                   <a:blip r:embed="rId1" cstate="print">
                     <a:extLst>
                       <a:ext uri="{28A0092B-C50C-407E-A947-70E740481C1C}">
-                        <a14:useLocalDpi xmlns:a14="http://schemas.microsoft.com/office/drawing/2010/main" xmlns:wps="http://schemas.microsoft.com/office/word/2010/wordprocessingShape" xmlns:wpi="http://schemas.microsoft.com/office/word/2010/wordprocessingInk" xmlns:wpg="http://schemas.microsoft.com/office/word/2010/wordprocessingGroup" xmlns:w15="http://schemas.microsoft.com/office/word/2012/wordml" xmlns:w14="http://schemas.microsoft.com/office/word/2010/wordml" xmlns:w="http://schemas.openxmlformats.org/wordprocessingml/2006/main" xmlns:w10="urn:schemas-microsoft-com:office:word" xmlns:wp14="http://schemas.microsoft.com/office/word/2010/wordprocessingDrawing" xmlns:v="urn:schemas-microsoft-com:vml" xmlns:o="urn:schemas-microsoft-com:office:office" xmlns:mc="http://schemas.openxmlformats.org/markup-compatibility/2006" xmlns:wpc="http://schemas.microsoft.com/office/word/2010/wordprocessingCanvas" xmlns="" val="0"/>
+                        <a14:useLocalDpi xmlns="" xmlns:wpc="http://schemas.microsoft.com/office/word/2010/wordprocessingCanvas" xmlns:mc="http://schemas.openxmlformats.org/markup-compatibility/2006" xmlns:o="urn:schemas-microsoft-com:office:office" xmlns:v="urn:schemas-microsoft-com:vml" xmlns:wp14="http://schemas.microsoft.com/office/word/2010/wordprocessingDrawing" xmlns:w10="urn:schemas-microsoft-com:office:word" xmlns:w="http://schemas.openxmlformats.org/wordprocessingml/2006/main" xmlns:w14="http://schemas.microsoft.com/office/word/2010/wordml" xmlns:w15="http://schemas.microsoft.com/office/word/2012/wordml" xmlns:wpg="http://schemas.microsoft.com/office/word/2010/wordprocessingGroup" xmlns:wpi="http://schemas.microsoft.com/office/word/2010/wordprocessingInk" xmlns:wps="http://schemas.microsoft.com/office/word/2010/wordprocessingShape" xmlns:a14="http://schemas.microsoft.com/office/drawing/2010/main" val="0"/>
                       </a:ext>
                     </a:extLst>
                   </a:blip>
@@ -1548,7 +1562,7 @@
 </file>
 
 <file path=customXml/itemProps1.xml><?xml version="1.0" encoding="utf-8"?>
-<ds:datastoreItem xmlns:ds="http://schemas.openxmlformats.org/officeDocument/2006/customXml" ds:itemID="{8FF81BC4-6CE6-43BC-A2FE-62045E22F48A}">
+<ds:datastoreItem xmlns:ds="http://schemas.openxmlformats.org/officeDocument/2006/customXml" ds:itemID="{EFDFB680-F9BB-4A25-B0BA-332D37D17129}">
   <ds:schemaRefs>
     <ds:schemaRef ds:uri="http://schemas.openxmlformats.org/officeDocument/2006/bibliography"/>
   </ds:schemaRefs>

</xml_diff>